<commit_message>
Upload - project files structure optimized
</commit_message>
<xml_diff>
--- a/publish/1.1_README_role_template_used.docx
+++ b/publish/1.1_README_role_template_used.docx
@@ -68,23 +68,7 @@
         <w:t xml:space="preserve"> Location:</w:t>
       </w:r>
       <w:r>
-        <w:t xml:space="preserve"> Aero-association Split, </w:t>
-      </w:r>
-      <w:proofErr w:type="spellStart"/>
-      <w:r>
-        <w:t>Ruđera</w:t>
-      </w:r>
-      <w:proofErr w:type="spellEnd"/>
-      <w:r>
-        <w:t xml:space="preserve"> </w:t>
-      </w:r>
-      <w:proofErr w:type="spellStart"/>
-      <w:r>
-        <w:t>Boškovića</w:t>
-      </w:r>
-      <w:proofErr w:type="spellEnd"/>
-      <w:r>
-        <w:t xml:space="preserve"> 32, HR-21000 Split, Croatia</w:t>
+        <w:t xml:space="preserve"> Aero-association Split, Ruđera Boškovića 32, HR-21000 Split, Croatia</w:t>
       </w:r>
       <w:r>
         <w:br/>
@@ -139,7 +123,7 @@
           <w:rPr>
             <w:rStyle w:val="Hyperlink"/>
           </w:rPr>
-          <w:t>https://github.com/IvanSicaja/2018.12.01_GitHub_Barcelona-Smart-Drone-Challenge-2019</w:t>
+          <w:t>https://github.com/IvanSicaja/2018.12.01_GitHub_ROLE_Barcelona-Smart-Drone-Challenge-2019</w:t>
         </w:r>
       </w:hyperlink>
       <w:r>
@@ -571,31 +555,13 @@
       <w:r>
         <w:t xml:space="preserve"> in integrating </w:t>
       </w:r>
-      <w:proofErr w:type="spellStart"/>
-      <w:r>
-        <w:rPr>
-          <w:b/>
-          <w:bCs/>
-        </w:rPr>
-        <w:t>ArduPilot</w:t>
-      </w:r>
-      <w:proofErr w:type="spellEnd"/>
-      <w:r>
-        <w:rPr>
-          <w:b/>
-          <w:bCs/>
-        </w:rPr>
-        <w:t xml:space="preserve"> Mission Planner, Pixhawk, and </w:t>
-      </w:r>
-      <w:proofErr w:type="spellStart"/>
-      <w:r>
-        <w:rPr>
-          <w:b/>
-          <w:bCs/>
-        </w:rPr>
-        <w:t>Odroid</w:t>
-      </w:r>
-      <w:proofErr w:type="spellEnd"/>
+      <w:r>
+        <w:rPr>
+          <w:b/>
+          <w:bCs/>
+        </w:rPr>
+        <w:t>ArduPilot Mission Planner, Pixhawk, and Odroid</w:t>
+      </w:r>
       <w:r>
         <w:t xml:space="preserve">, enabling </w:t>
       </w:r>
@@ -781,39 +747,7 @@
           <w:b/>
           <w:bCs/>
         </w:rPr>
-        <w:t xml:space="preserve">Drone Development, Battery &amp; Propulsion Systems, eCalc.ch, Digital Radio Communication, Signal Encryption, Drone Frame Design, </w:t>
-      </w:r>
-      <w:proofErr w:type="spellStart"/>
-      <w:r>
-        <w:rPr>
-          <w:b/>
-          <w:bCs/>
-        </w:rPr>
-        <w:t>ArduPilot</w:t>
-      </w:r>
-      <w:proofErr w:type="spellEnd"/>
-      <w:r>
-        <w:rPr>
-          <w:b/>
-          <w:bCs/>
-        </w:rPr>
-        <w:t xml:space="preserve"> Mission Planner, Pixhawk, </w:t>
-      </w:r>
-      <w:proofErr w:type="spellStart"/>
-      <w:r>
-        <w:rPr>
-          <w:b/>
-          <w:bCs/>
-        </w:rPr>
-        <w:t>Odroid</w:t>
-      </w:r>
-      <w:proofErr w:type="spellEnd"/>
-      <w:r>
-        <w:rPr>
-          <w:b/>
-          <w:bCs/>
-        </w:rPr>
-        <w:t>, Autonomous Flight, Object Detection, Target Recognition, Package Delivery</w:t>
+        <w:t>Drone Development, Battery &amp; Propulsion Systems, eCalc.ch, Digital Radio Communication, Signal Encryption, Drone Frame Design, ArduPilot Mission Planner, Pixhawk, Odroid, Autonomous Flight, Object Detection, Target Recognition, Package Delivery</w:t>
       </w:r>
     </w:p>
     <w:p>

</xml_diff>